<commit_message>
Updated comment and encryption scheme
</commit_message>
<xml_diff>
--- a/RSB_GUI/Comment/Comment.docx
+++ b/RSB_GUI/Comment/Comment.docx
@@ -2039,6 +2039,7 @@
           <w:p>
             <w:pPr>
               <w:rPr>
+                <w:rFonts w:ascii="Times New Roman" w:hAnsi="Times New Roman" w:cs="Times New Roman"/>
                 <w:sz w:val="24"/>
                 <w:szCs w:val="24"/>
               </w:rPr>
@@ -2062,6 +2063,16 @@
           <w:p>
             <w:pPr>
               <w:rPr>
+                <w:rFonts w:ascii="Times New Roman" w:hAnsi="Times New Roman" w:cs="Times New Roman"/>
+                <w:sz w:val="24"/>
+                <w:szCs w:val="24"/>
+              </w:rPr>
+            </w:pPr>
+          </w:p>
+          <w:p>
+            <w:pPr>
+              <w:rPr>
+                <w:rFonts w:ascii="Times New Roman" w:hAnsi="Times New Roman" w:cs="Times New Roman"/>
                 <w:sz w:val="24"/>
                 <w:szCs w:val="24"/>
               </w:rPr>
@@ -2072,10 +2083,12 @@
           <w:tcPr>
             <w:tcW w:w="0" w:type="auto"/>
             <w:gridSpan w:val="4"/>
-          </w:tcPr>
-          <w:p>
-            <w:pPr>
-              <w:rPr>
+            <w:shd w:val="clear" w:color="auto" w:fill="FFFFFF" w:themeFill="background1"/>
+          </w:tcPr>
+          <w:p>
+            <w:pPr>
+              <w:rPr>
+                <w:rFonts w:ascii="Times New Roman" w:hAnsi="Times New Roman" w:cs="Times New Roman"/>
                 <w:sz w:val="24"/>
                 <w:szCs w:val="24"/>
               </w:rPr>
@@ -2099,6 +2112,7 @@
           <w:p>
             <w:pPr>
               <w:rPr>
+                <w:rFonts w:ascii="Times New Roman" w:hAnsi="Times New Roman" w:cs="Times New Roman"/>
                 <w:sz w:val="24"/>
                 <w:szCs w:val="24"/>
               </w:rPr>
@@ -2109,10 +2123,12 @@
           <w:tcPr>
             <w:tcW w:w="0" w:type="auto"/>
             <w:gridSpan w:val="4"/>
-          </w:tcPr>
-          <w:p>
-            <w:pPr>
-              <w:rPr>
+            <w:shd w:val="clear" w:color="auto" w:fill="auto"/>
+          </w:tcPr>
+          <w:p>
+            <w:pPr>
+              <w:rPr>
+                <w:rFonts w:ascii="Times New Roman" w:hAnsi="Times New Roman" w:cs="Times New Roman"/>
                 <w:sz w:val="24"/>
                 <w:szCs w:val="24"/>
               </w:rPr>
@@ -2136,6 +2152,7 @@
           <w:p>
             <w:pPr>
               <w:rPr>
+                <w:rFonts w:ascii="Times New Roman" w:hAnsi="Times New Roman" w:cs="Times New Roman"/>
                 <w:sz w:val="24"/>
                 <w:szCs w:val="24"/>
               </w:rPr>
@@ -2146,11 +2163,11 @@
           <w:tcPr>
             <w:tcW w:w="0" w:type="auto"/>
             <w:gridSpan w:val="4"/>
-            <w:shd w:val="clear" w:color="auto" w:fill="auto"/>
-          </w:tcPr>
-          <w:p>
-            <w:pPr>
-              <w:rPr>
+          </w:tcPr>
+          <w:p>
+            <w:pPr>
+              <w:rPr>
+                <w:rFonts w:ascii="Times New Roman" w:hAnsi="Times New Roman" w:cs="Times New Roman"/>
                 <w:sz w:val="24"/>
                 <w:szCs w:val="24"/>
               </w:rPr>
@@ -2173,50 +2190,55 @@
         <w:tc>
           <w:tcPr>
             <w:tcW w:w="0" w:type="auto"/>
-            <w:shd w:val="clear" w:color="auto" w:fill="C00000"/>
-          </w:tcPr>
-          <w:p>
-            <w:pPr>
-              <w:rPr>
-                <w:sz w:val="24"/>
-                <w:szCs w:val="24"/>
-              </w:rPr>
-            </w:pPr>
-          </w:p>
-        </w:tc>
-        <w:tc>
-          <w:tcPr>
-            <w:tcW w:w="0" w:type="auto"/>
-          </w:tcPr>
-          <w:p>
-            <w:pPr>
-              <w:rPr>
-                <w:sz w:val="24"/>
-                <w:szCs w:val="24"/>
-              </w:rPr>
-            </w:pPr>
-          </w:p>
-        </w:tc>
-        <w:tc>
-          <w:tcPr>
-            <w:tcW w:w="0" w:type="auto"/>
-          </w:tcPr>
-          <w:p>
-            <w:pPr>
-              <w:rPr>
-                <w:sz w:val="24"/>
-                <w:szCs w:val="24"/>
-              </w:rPr>
-            </w:pPr>
-          </w:p>
-        </w:tc>
-        <w:tc>
-          <w:tcPr>
-            <w:tcW w:w="0" w:type="auto"/>
-          </w:tcPr>
-          <w:p>
-            <w:pPr>
-              <w:rPr>
+            <w:shd w:val="clear" w:color="auto" w:fill="FF0000"/>
+          </w:tcPr>
+          <w:p>
+            <w:pPr>
+              <w:rPr>
+                <w:rFonts w:ascii="Times New Roman" w:hAnsi="Times New Roman" w:cs="Times New Roman"/>
+                <w:color w:val="FF0000"/>
+                <w:sz w:val="24"/>
+                <w:szCs w:val="24"/>
+              </w:rPr>
+            </w:pPr>
+          </w:p>
+        </w:tc>
+        <w:tc>
+          <w:tcPr>
+            <w:tcW w:w="0" w:type="auto"/>
+          </w:tcPr>
+          <w:p>
+            <w:pPr>
+              <w:rPr>
+                <w:rFonts w:ascii="Times New Roman" w:hAnsi="Times New Roman" w:cs="Times New Roman"/>
+                <w:sz w:val="24"/>
+                <w:szCs w:val="24"/>
+              </w:rPr>
+            </w:pPr>
+          </w:p>
+        </w:tc>
+        <w:tc>
+          <w:tcPr>
+            <w:tcW w:w="0" w:type="auto"/>
+          </w:tcPr>
+          <w:p>
+            <w:pPr>
+              <w:rPr>
+                <w:rFonts w:ascii="Times New Roman" w:hAnsi="Times New Roman" w:cs="Times New Roman"/>
+                <w:sz w:val="24"/>
+                <w:szCs w:val="24"/>
+              </w:rPr>
+            </w:pPr>
+          </w:p>
+        </w:tc>
+        <w:tc>
+          <w:tcPr>
+            <w:tcW w:w="0" w:type="auto"/>
+          </w:tcPr>
+          <w:p>
+            <w:pPr>
+              <w:rPr>
+                <w:rFonts w:ascii="Times New Roman" w:hAnsi="Times New Roman" w:cs="Times New Roman"/>
                 <w:sz w:val="24"/>
                 <w:szCs w:val="24"/>
               </w:rPr>
@@ -2232,59 +2254,67 @@
           <w:p>
             <w:pPr>
               <w:rPr>
-                <w:sz w:val="24"/>
-                <w:szCs w:val="24"/>
-              </w:rPr>
-            </w:pPr>
-          </w:p>
-        </w:tc>
-        <w:tc>
-          <w:tcPr>
-            <w:tcW w:w="0" w:type="auto"/>
-          </w:tcPr>
-          <w:p>
-            <w:pPr>
-              <w:rPr>
-                <w:sz w:val="24"/>
-                <w:szCs w:val="24"/>
-              </w:rPr>
-            </w:pPr>
-          </w:p>
-        </w:tc>
-        <w:tc>
-          <w:tcPr>
-            <w:tcW w:w="0" w:type="auto"/>
-            <w:shd w:val="clear" w:color="auto" w:fill="C00000"/>
-          </w:tcPr>
-          <w:p>
-            <w:pPr>
-              <w:rPr>
-                <w:sz w:val="24"/>
-                <w:szCs w:val="24"/>
-              </w:rPr>
-            </w:pPr>
-          </w:p>
-        </w:tc>
-        <w:tc>
-          <w:tcPr>
-            <w:tcW w:w="0" w:type="auto"/>
-          </w:tcPr>
-          <w:p>
-            <w:pPr>
-              <w:rPr>
-                <w:sz w:val="24"/>
-                <w:szCs w:val="24"/>
-              </w:rPr>
-            </w:pPr>
-          </w:p>
-        </w:tc>
-        <w:tc>
-          <w:tcPr>
-            <w:tcW w:w="0" w:type="auto"/>
-          </w:tcPr>
-          <w:p>
-            <w:pPr>
-              <w:rPr>
+                <w:rFonts w:ascii="Times New Roman" w:hAnsi="Times New Roman" w:cs="Times New Roman"/>
+                <w:sz w:val="24"/>
+                <w:szCs w:val="24"/>
+              </w:rPr>
+            </w:pPr>
+          </w:p>
+        </w:tc>
+        <w:tc>
+          <w:tcPr>
+            <w:tcW w:w="0" w:type="auto"/>
+            <w:shd w:val="clear" w:color="auto" w:fill="FFFFFF" w:themeFill="background1"/>
+          </w:tcPr>
+          <w:p>
+            <w:pPr>
+              <w:rPr>
+                <w:rFonts w:ascii="Times New Roman" w:hAnsi="Times New Roman" w:cs="Times New Roman"/>
+                <w:sz w:val="24"/>
+                <w:szCs w:val="24"/>
+              </w:rPr>
+            </w:pPr>
+          </w:p>
+        </w:tc>
+        <w:tc>
+          <w:tcPr>
+            <w:tcW w:w="0" w:type="auto"/>
+            <w:shd w:val="clear" w:color="auto" w:fill="FF0000"/>
+          </w:tcPr>
+          <w:p>
+            <w:pPr>
+              <w:rPr>
+                <w:rFonts w:ascii="Times New Roman" w:hAnsi="Times New Roman" w:cs="Times New Roman"/>
+                <w:sz w:val="24"/>
+                <w:szCs w:val="24"/>
+              </w:rPr>
+            </w:pPr>
+          </w:p>
+        </w:tc>
+        <w:tc>
+          <w:tcPr>
+            <w:tcW w:w="0" w:type="auto"/>
+            <w:shd w:val="clear" w:color="auto" w:fill="FFFFFF" w:themeFill="background1"/>
+          </w:tcPr>
+          <w:p>
+            <w:pPr>
+              <w:rPr>
+                <w:rFonts w:ascii="Times New Roman" w:hAnsi="Times New Roman" w:cs="Times New Roman"/>
+                <w:sz w:val="24"/>
+                <w:szCs w:val="24"/>
+              </w:rPr>
+            </w:pPr>
+          </w:p>
+        </w:tc>
+        <w:tc>
+          <w:tcPr>
+            <w:tcW w:w="0" w:type="auto"/>
+            <w:shd w:val="clear" w:color="auto" w:fill="FFFFFF" w:themeFill="background1"/>
+          </w:tcPr>
+          <w:p>
+            <w:pPr>
+              <w:rPr>
+                <w:rFonts w:ascii="Times New Roman" w:hAnsi="Times New Roman" w:cs="Times New Roman"/>
                 <w:sz w:val="24"/>
                 <w:szCs w:val="24"/>
               </w:rPr>
@@ -2300,59 +2330,67 @@
           <w:p>
             <w:pPr>
               <w:rPr>
-                <w:sz w:val="24"/>
-                <w:szCs w:val="24"/>
-              </w:rPr>
-            </w:pPr>
-          </w:p>
-        </w:tc>
-        <w:tc>
-          <w:tcPr>
-            <w:tcW w:w="0" w:type="auto"/>
-          </w:tcPr>
-          <w:p>
-            <w:pPr>
-              <w:rPr>
-                <w:sz w:val="24"/>
-                <w:szCs w:val="24"/>
-              </w:rPr>
-            </w:pPr>
-          </w:p>
-        </w:tc>
-        <w:tc>
-          <w:tcPr>
-            <w:tcW w:w="0" w:type="auto"/>
-          </w:tcPr>
-          <w:p>
-            <w:pPr>
-              <w:rPr>
-                <w:sz w:val="24"/>
-                <w:szCs w:val="24"/>
-              </w:rPr>
-            </w:pPr>
-          </w:p>
-        </w:tc>
-        <w:tc>
-          <w:tcPr>
-            <w:tcW w:w="0" w:type="auto"/>
-            <w:shd w:val="clear" w:color="auto" w:fill="C00000"/>
-          </w:tcPr>
-          <w:p>
-            <w:pPr>
-              <w:rPr>
-                <w:sz w:val="24"/>
-                <w:szCs w:val="24"/>
-              </w:rPr>
-            </w:pPr>
-          </w:p>
-        </w:tc>
-        <w:tc>
-          <w:tcPr>
-            <w:tcW w:w="0" w:type="auto"/>
-          </w:tcPr>
-          <w:p>
-            <w:pPr>
-              <w:rPr>
+                <w:rFonts w:ascii="Times New Roman" w:hAnsi="Times New Roman" w:cs="Times New Roman"/>
+                <w:sz w:val="24"/>
+                <w:szCs w:val="24"/>
+              </w:rPr>
+            </w:pPr>
+          </w:p>
+        </w:tc>
+        <w:tc>
+          <w:tcPr>
+            <w:tcW w:w="0" w:type="auto"/>
+            <w:shd w:val="clear" w:color="auto" w:fill="auto"/>
+          </w:tcPr>
+          <w:p>
+            <w:pPr>
+              <w:rPr>
+                <w:rFonts w:ascii="Times New Roman" w:hAnsi="Times New Roman" w:cs="Times New Roman"/>
+                <w:sz w:val="24"/>
+                <w:szCs w:val="24"/>
+              </w:rPr>
+            </w:pPr>
+          </w:p>
+        </w:tc>
+        <w:tc>
+          <w:tcPr>
+            <w:tcW w:w="0" w:type="auto"/>
+            <w:shd w:val="clear" w:color="auto" w:fill="auto"/>
+          </w:tcPr>
+          <w:p>
+            <w:pPr>
+              <w:rPr>
+                <w:rFonts w:ascii="Times New Roman" w:hAnsi="Times New Roman" w:cs="Times New Roman"/>
+                <w:sz w:val="24"/>
+                <w:szCs w:val="24"/>
+              </w:rPr>
+            </w:pPr>
+          </w:p>
+        </w:tc>
+        <w:tc>
+          <w:tcPr>
+            <w:tcW w:w="0" w:type="auto"/>
+            <w:shd w:val="clear" w:color="auto" w:fill="auto"/>
+          </w:tcPr>
+          <w:p>
+            <w:pPr>
+              <w:rPr>
+                <w:rFonts w:ascii="Times New Roman" w:hAnsi="Times New Roman" w:cs="Times New Roman"/>
+                <w:sz w:val="24"/>
+                <w:szCs w:val="24"/>
+              </w:rPr>
+            </w:pPr>
+          </w:p>
+        </w:tc>
+        <w:tc>
+          <w:tcPr>
+            <w:tcW w:w="0" w:type="auto"/>
+            <w:shd w:val="clear" w:color="auto" w:fill="FF0000"/>
+          </w:tcPr>
+          <w:p>
+            <w:pPr>
+              <w:rPr>
+                <w:rFonts w:ascii="Times New Roman" w:hAnsi="Times New Roman" w:cs="Times New Roman"/>
                 <w:sz w:val="24"/>
                 <w:szCs w:val="24"/>
               </w:rPr>
@@ -2368,59 +2406,64 @@
           <w:p>
             <w:pPr>
               <w:rPr>
-                <w:sz w:val="24"/>
-                <w:szCs w:val="24"/>
-              </w:rPr>
-            </w:pPr>
-          </w:p>
-        </w:tc>
-        <w:tc>
-          <w:tcPr>
-            <w:tcW w:w="0" w:type="auto"/>
-          </w:tcPr>
-          <w:p>
-            <w:pPr>
-              <w:rPr>
-                <w:sz w:val="24"/>
-                <w:szCs w:val="24"/>
-              </w:rPr>
-            </w:pPr>
-          </w:p>
-        </w:tc>
-        <w:tc>
-          <w:tcPr>
-            <w:tcW w:w="0" w:type="auto"/>
-          </w:tcPr>
-          <w:p>
-            <w:pPr>
-              <w:rPr>
-                <w:sz w:val="24"/>
-                <w:szCs w:val="24"/>
-              </w:rPr>
-            </w:pPr>
-          </w:p>
-        </w:tc>
-        <w:tc>
-          <w:tcPr>
-            <w:tcW w:w="0" w:type="auto"/>
-          </w:tcPr>
-          <w:p>
-            <w:pPr>
-              <w:rPr>
-                <w:sz w:val="24"/>
-                <w:szCs w:val="24"/>
-              </w:rPr>
-            </w:pPr>
-          </w:p>
-        </w:tc>
-        <w:tc>
-          <w:tcPr>
-            <w:tcW w:w="0" w:type="auto"/>
-            <w:shd w:val="clear" w:color="auto" w:fill="C00000"/>
-          </w:tcPr>
-          <w:p>
-            <w:pPr>
-              <w:rPr>
+                <w:rFonts w:ascii="Times New Roman" w:hAnsi="Times New Roman" w:cs="Times New Roman"/>
+                <w:sz w:val="24"/>
+                <w:szCs w:val="24"/>
+              </w:rPr>
+            </w:pPr>
+          </w:p>
+        </w:tc>
+        <w:tc>
+          <w:tcPr>
+            <w:tcW w:w="0" w:type="auto"/>
+          </w:tcPr>
+          <w:p>
+            <w:pPr>
+              <w:rPr>
+                <w:rFonts w:ascii="Times New Roman" w:hAnsi="Times New Roman" w:cs="Times New Roman"/>
+                <w:sz w:val="24"/>
+                <w:szCs w:val="24"/>
+              </w:rPr>
+            </w:pPr>
+          </w:p>
+        </w:tc>
+        <w:tc>
+          <w:tcPr>
+            <w:tcW w:w="0" w:type="auto"/>
+          </w:tcPr>
+          <w:p>
+            <w:pPr>
+              <w:rPr>
+                <w:rFonts w:ascii="Times New Roman" w:hAnsi="Times New Roman" w:cs="Times New Roman"/>
+                <w:sz w:val="24"/>
+                <w:szCs w:val="24"/>
+              </w:rPr>
+            </w:pPr>
+          </w:p>
+        </w:tc>
+        <w:tc>
+          <w:tcPr>
+            <w:tcW w:w="0" w:type="auto"/>
+          </w:tcPr>
+          <w:p>
+            <w:pPr>
+              <w:rPr>
+                <w:rFonts w:ascii="Times New Roman" w:hAnsi="Times New Roman" w:cs="Times New Roman"/>
+                <w:sz w:val="24"/>
+                <w:szCs w:val="24"/>
+              </w:rPr>
+            </w:pPr>
+          </w:p>
+        </w:tc>
+        <w:tc>
+          <w:tcPr>
+            <w:tcW w:w="0" w:type="auto"/>
+            <w:shd w:val="clear" w:color="auto" w:fill="FF0000"/>
+          </w:tcPr>
+          <w:p>
+            <w:pPr>
+              <w:rPr>
+                <w:rFonts w:ascii="Times New Roman" w:hAnsi="Times New Roman" w:cs="Times New Roman"/>
                 <w:sz w:val="24"/>
                 <w:szCs w:val="24"/>
               </w:rPr>
@@ -2439,46 +2482,50 @@
           <w:p>
             <w:pPr>
               <w:rPr>
-                <w:sz w:val="24"/>
-                <w:szCs w:val="24"/>
-              </w:rPr>
-            </w:pPr>
-          </w:p>
-        </w:tc>
-        <w:tc>
-          <w:tcPr>
-            <w:tcW w:w="0" w:type="auto"/>
-            <w:shd w:val="clear" w:color="auto" w:fill="C00000"/>
-          </w:tcPr>
-          <w:p>
-            <w:pPr>
-              <w:rPr>
-                <w:sz w:val="24"/>
-                <w:szCs w:val="24"/>
-              </w:rPr>
-            </w:pPr>
-          </w:p>
-        </w:tc>
-        <w:tc>
-          <w:tcPr>
-            <w:tcW w:w="0" w:type="auto"/>
-          </w:tcPr>
-          <w:p>
-            <w:pPr>
-              <w:rPr>
-                <w:sz w:val="24"/>
-                <w:szCs w:val="24"/>
-              </w:rPr>
-            </w:pPr>
-          </w:p>
-        </w:tc>
-        <w:tc>
-          <w:tcPr>
-            <w:tcW w:w="0" w:type="auto"/>
-          </w:tcPr>
-          <w:p>
-            <w:pPr>
-              <w:rPr>
+                <w:rFonts w:ascii="Times New Roman" w:hAnsi="Times New Roman" w:cs="Times New Roman"/>
+                <w:sz w:val="24"/>
+                <w:szCs w:val="24"/>
+              </w:rPr>
+            </w:pPr>
+          </w:p>
+        </w:tc>
+        <w:tc>
+          <w:tcPr>
+            <w:tcW w:w="0" w:type="auto"/>
+            <w:shd w:val="clear" w:color="auto" w:fill="FF0000"/>
+          </w:tcPr>
+          <w:p>
+            <w:pPr>
+              <w:rPr>
+                <w:rFonts w:ascii="Times New Roman" w:hAnsi="Times New Roman" w:cs="Times New Roman"/>
+                <w:sz w:val="24"/>
+                <w:szCs w:val="24"/>
+              </w:rPr>
+            </w:pPr>
+          </w:p>
+        </w:tc>
+        <w:tc>
+          <w:tcPr>
+            <w:tcW w:w="0" w:type="auto"/>
+          </w:tcPr>
+          <w:p>
+            <w:pPr>
+              <w:rPr>
+                <w:rFonts w:ascii="Times New Roman" w:hAnsi="Times New Roman" w:cs="Times New Roman"/>
+                <w:sz w:val="24"/>
+                <w:szCs w:val="24"/>
+              </w:rPr>
+            </w:pPr>
+          </w:p>
+        </w:tc>
+        <w:tc>
+          <w:tcPr>
+            <w:tcW w:w="0" w:type="auto"/>
+          </w:tcPr>
+          <w:p>
+            <w:pPr>
+              <w:rPr>
+                <w:rFonts w:ascii="Times New Roman" w:hAnsi="Times New Roman" w:cs="Times New Roman"/>
                 <w:sz w:val="24"/>
                 <w:szCs w:val="24"/>
               </w:rPr>
@@ -2494,59 +2541,67 @@
           <w:p>
             <w:pPr>
               <w:rPr>
-                <w:sz w:val="24"/>
-                <w:szCs w:val="24"/>
-              </w:rPr>
-            </w:pPr>
-          </w:p>
-        </w:tc>
-        <w:tc>
-          <w:tcPr>
-            <w:tcW w:w="0" w:type="auto"/>
-          </w:tcPr>
-          <w:p>
-            <w:pPr>
-              <w:rPr>
-                <w:sz w:val="24"/>
-                <w:szCs w:val="24"/>
-              </w:rPr>
-            </w:pPr>
-          </w:p>
-        </w:tc>
-        <w:tc>
-          <w:tcPr>
-            <w:tcW w:w="0" w:type="auto"/>
-          </w:tcPr>
-          <w:p>
-            <w:pPr>
-              <w:rPr>
-                <w:sz w:val="24"/>
-                <w:szCs w:val="24"/>
-              </w:rPr>
-            </w:pPr>
-          </w:p>
-        </w:tc>
-        <w:tc>
-          <w:tcPr>
-            <w:tcW w:w="0" w:type="auto"/>
-            <w:shd w:val="clear" w:color="auto" w:fill="C00000"/>
-          </w:tcPr>
-          <w:p>
-            <w:pPr>
-              <w:rPr>
-                <w:sz w:val="24"/>
-                <w:szCs w:val="24"/>
-              </w:rPr>
-            </w:pPr>
-          </w:p>
-        </w:tc>
-        <w:tc>
-          <w:tcPr>
-            <w:tcW w:w="0" w:type="auto"/>
-          </w:tcPr>
-          <w:p>
-            <w:pPr>
-              <w:rPr>
+                <w:rFonts w:ascii="Times New Roman" w:hAnsi="Times New Roman" w:cs="Times New Roman"/>
+                <w:sz w:val="24"/>
+                <w:szCs w:val="24"/>
+              </w:rPr>
+            </w:pPr>
+          </w:p>
+        </w:tc>
+        <w:tc>
+          <w:tcPr>
+            <w:tcW w:w="0" w:type="auto"/>
+            <w:shd w:val="clear" w:color="auto" w:fill="FFFFFF" w:themeFill="background1"/>
+          </w:tcPr>
+          <w:p>
+            <w:pPr>
+              <w:rPr>
+                <w:rFonts w:ascii="Times New Roman" w:hAnsi="Times New Roman" w:cs="Times New Roman"/>
+                <w:sz w:val="24"/>
+                <w:szCs w:val="24"/>
+              </w:rPr>
+            </w:pPr>
+          </w:p>
+        </w:tc>
+        <w:tc>
+          <w:tcPr>
+            <w:tcW w:w="0" w:type="auto"/>
+            <w:shd w:val="clear" w:color="auto" w:fill="FFFFFF" w:themeFill="background1"/>
+          </w:tcPr>
+          <w:p>
+            <w:pPr>
+              <w:rPr>
+                <w:rFonts w:ascii="Times New Roman" w:hAnsi="Times New Roman" w:cs="Times New Roman"/>
+                <w:sz w:val="24"/>
+                <w:szCs w:val="24"/>
+              </w:rPr>
+            </w:pPr>
+          </w:p>
+        </w:tc>
+        <w:tc>
+          <w:tcPr>
+            <w:tcW w:w="0" w:type="auto"/>
+            <w:shd w:val="clear" w:color="auto" w:fill="FF0000"/>
+          </w:tcPr>
+          <w:p>
+            <w:pPr>
+              <w:rPr>
+                <w:rFonts w:ascii="Times New Roman" w:hAnsi="Times New Roman" w:cs="Times New Roman"/>
+                <w:sz w:val="24"/>
+                <w:szCs w:val="24"/>
+              </w:rPr>
+            </w:pPr>
+          </w:p>
+        </w:tc>
+        <w:tc>
+          <w:tcPr>
+            <w:tcW w:w="0" w:type="auto"/>
+            <w:shd w:val="clear" w:color="auto" w:fill="FFFFFF" w:themeFill="background1"/>
+          </w:tcPr>
+          <w:p>
+            <w:pPr>
+              <w:rPr>
+                <w:rFonts w:ascii="Times New Roman" w:hAnsi="Times New Roman" w:cs="Times New Roman"/>
                 <w:sz w:val="24"/>
                 <w:szCs w:val="24"/>
               </w:rPr>
@@ -2562,59 +2617,67 @@
           <w:p>
             <w:pPr>
               <w:rPr>
-                <w:sz w:val="24"/>
-                <w:szCs w:val="24"/>
-              </w:rPr>
-            </w:pPr>
-          </w:p>
-        </w:tc>
-        <w:tc>
-          <w:tcPr>
-            <w:tcW w:w="0" w:type="auto"/>
-          </w:tcPr>
-          <w:p>
-            <w:pPr>
-              <w:rPr>
-                <w:sz w:val="24"/>
-                <w:szCs w:val="24"/>
-              </w:rPr>
-            </w:pPr>
-          </w:p>
-        </w:tc>
-        <w:tc>
-          <w:tcPr>
-            <w:tcW w:w="0" w:type="auto"/>
-          </w:tcPr>
-          <w:p>
-            <w:pPr>
-              <w:rPr>
-                <w:sz w:val="24"/>
-                <w:szCs w:val="24"/>
-              </w:rPr>
-            </w:pPr>
-          </w:p>
-        </w:tc>
-        <w:tc>
-          <w:tcPr>
-            <w:tcW w:w="0" w:type="auto"/>
-          </w:tcPr>
-          <w:p>
-            <w:pPr>
-              <w:rPr>
-                <w:sz w:val="24"/>
-                <w:szCs w:val="24"/>
-              </w:rPr>
-            </w:pPr>
-          </w:p>
-        </w:tc>
-        <w:tc>
-          <w:tcPr>
-            <w:tcW w:w="0" w:type="auto"/>
-            <w:shd w:val="clear" w:color="auto" w:fill="C00000"/>
-          </w:tcPr>
-          <w:p>
-            <w:pPr>
-              <w:rPr>
+                <w:rFonts w:ascii="Times New Roman" w:hAnsi="Times New Roman" w:cs="Times New Roman"/>
+                <w:sz w:val="24"/>
+                <w:szCs w:val="24"/>
+              </w:rPr>
+            </w:pPr>
+          </w:p>
+        </w:tc>
+        <w:tc>
+          <w:tcPr>
+            <w:tcW w:w="0" w:type="auto"/>
+            <w:shd w:val="clear" w:color="auto" w:fill="FF0000"/>
+          </w:tcPr>
+          <w:p>
+            <w:pPr>
+              <w:rPr>
+                <w:rFonts w:ascii="Times New Roman" w:hAnsi="Times New Roman" w:cs="Times New Roman"/>
+                <w:sz w:val="24"/>
+                <w:szCs w:val="24"/>
+              </w:rPr>
+            </w:pPr>
+          </w:p>
+        </w:tc>
+        <w:tc>
+          <w:tcPr>
+            <w:tcW w:w="0" w:type="auto"/>
+            <w:shd w:val="clear" w:color="auto" w:fill="auto"/>
+          </w:tcPr>
+          <w:p>
+            <w:pPr>
+              <w:rPr>
+                <w:rFonts w:ascii="Times New Roman" w:hAnsi="Times New Roman" w:cs="Times New Roman"/>
+                <w:sz w:val="24"/>
+                <w:szCs w:val="24"/>
+              </w:rPr>
+            </w:pPr>
+          </w:p>
+        </w:tc>
+        <w:tc>
+          <w:tcPr>
+            <w:tcW w:w="0" w:type="auto"/>
+            <w:shd w:val="clear" w:color="auto" w:fill="auto"/>
+          </w:tcPr>
+          <w:p>
+            <w:pPr>
+              <w:rPr>
+                <w:rFonts w:ascii="Times New Roman" w:hAnsi="Times New Roman" w:cs="Times New Roman"/>
+                <w:sz w:val="24"/>
+                <w:szCs w:val="24"/>
+              </w:rPr>
+            </w:pPr>
+          </w:p>
+        </w:tc>
+        <w:tc>
+          <w:tcPr>
+            <w:tcW w:w="0" w:type="auto"/>
+            <w:shd w:val="clear" w:color="auto" w:fill="auto"/>
+          </w:tcPr>
+          <w:p>
+            <w:pPr>
+              <w:rPr>
+                <w:rFonts w:ascii="Times New Roman" w:hAnsi="Times New Roman" w:cs="Times New Roman"/>
                 <w:sz w:val="24"/>
                 <w:szCs w:val="24"/>
               </w:rPr>
@@ -2630,59 +2693,64 @@
           <w:p>
             <w:pPr>
               <w:rPr>
-                <w:sz w:val="24"/>
-                <w:szCs w:val="24"/>
-              </w:rPr>
-            </w:pPr>
-          </w:p>
-        </w:tc>
-        <w:tc>
-          <w:tcPr>
-            <w:tcW w:w="0" w:type="auto"/>
-          </w:tcPr>
-          <w:p>
-            <w:pPr>
-              <w:rPr>
-                <w:sz w:val="24"/>
-                <w:szCs w:val="24"/>
-              </w:rPr>
-            </w:pPr>
-          </w:p>
-        </w:tc>
-        <w:tc>
-          <w:tcPr>
-            <w:tcW w:w="0" w:type="auto"/>
-          </w:tcPr>
-          <w:p>
-            <w:pPr>
-              <w:rPr>
-                <w:sz w:val="24"/>
-                <w:szCs w:val="24"/>
-              </w:rPr>
-            </w:pPr>
-          </w:p>
-        </w:tc>
-        <w:tc>
-          <w:tcPr>
-            <w:tcW w:w="0" w:type="auto"/>
-            <w:shd w:val="clear" w:color="auto" w:fill="C00000"/>
-          </w:tcPr>
-          <w:p>
-            <w:pPr>
-              <w:rPr>
-                <w:sz w:val="24"/>
-                <w:szCs w:val="24"/>
-              </w:rPr>
-            </w:pPr>
-          </w:p>
-        </w:tc>
-        <w:tc>
-          <w:tcPr>
-            <w:tcW w:w="0" w:type="auto"/>
-          </w:tcPr>
-          <w:p>
-            <w:pPr>
-              <w:rPr>
+                <w:rFonts w:ascii="Times New Roman" w:hAnsi="Times New Roman" w:cs="Times New Roman"/>
+                <w:sz w:val="24"/>
+                <w:szCs w:val="24"/>
+              </w:rPr>
+            </w:pPr>
+          </w:p>
+        </w:tc>
+        <w:tc>
+          <w:tcPr>
+            <w:tcW w:w="0" w:type="auto"/>
+          </w:tcPr>
+          <w:p>
+            <w:pPr>
+              <w:rPr>
+                <w:rFonts w:ascii="Times New Roman" w:hAnsi="Times New Roman" w:cs="Times New Roman"/>
+                <w:sz w:val="24"/>
+                <w:szCs w:val="24"/>
+              </w:rPr>
+            </w:pPr>
+          </w:p>
+        </w:tc>
+        <w:tc>
+          <w:tcPr>
+            <w:tcW w:w="0" w:type="auto"/>
+          </w:tcPr>
+          <w:p>
+            <w:pPr>
+              <w:rPr>
+                <w:rFonts w:ascii="Times New Roman" w:hAnsi="Times New Roman" w:cs="Times New Roman"/>
+                <w:sz w:val="24"/>
+                <w:szCs w:val="24"/>
+              </w:rPr>
+            </w:pPr>
+          </w:p>
+        </w:tc>
+        <w:tc>
+          <w:tcPr>
+            <w:tcW w:w="0" w:type="auto"/>
+            <w:shd w:val="clear" w:color="auto" w:fill="FF0000"/>
+          </w:tcPr>
+          <w:p>
+            <w:pPr>
+              <w:rPr>
+                <w:rFonts w:ascii="Times New Roman" w:hAnsi="Times New Roman" w:cs="Times New Roman"/>
+                <w:sz w:val="24"/>
+                <w:szCs w:val="24"/>
+              </w:rPr>
+            </w:pPr>
+          </w:p>
+        </w:tc>
+        <w:tc>
+          <w:tcPr>
+            <w:tcW w:w="0" w:type="auto"/>
+          </w:tcPr>
+          <w:p>
+            <w:pPr>
+              <w:rPr>
+                <w:rFonts w:ascii="Times New Roman" w:hAnsi="Times New Roman" w:cs="Times New Roman"/>
                 <w:sz w:val="24"/>
                 <w:szCs w:val="24"/>
               </w:rPr>
@@ -2701,46 +2769,50 @@
           <w:p>
             <w:pPr>
               <w:rPr>
-                <w:sz w:val="24"/>
-                <w:szCs w:val="24"/>
-              </w:rPr>
-            </w:pPr>
-          </w:p>
-        </w:tc>
-        <w:tc>
-          <w:tcPr>
-            <w:tcW w:w="0" w:type="auto"/>
-          </w:tcPr>
-          <w:p>
-            <w:pPr>
-              <w:rPr>
-                <w:sz w:val="24"/>
-                <w:szCs w:val="24"/>
-              </w:rPr>
-            </w:pPr>
-          </w:p>
-        </w:tc>
-        <w:tc>
-          <w:tcPr>
-            <w:tcW w:w="0" w:type="auto"/>
-            <w:shd w:val="clear" w:color="auto" w:fill="C00000"/>
-          </w:tcPr>
-          <w:p>
-            <w:pPr>
-              <w:rPr>
-                <w:sz w:val="24"/>
-                <w:szCs w:val="24"/>
-              </w:rPr>
-            </w:pPr>
-          </w:p>
-        </w:tc>
-        <w:tc>
-          <w:tcPr>
-            <w:tcW w:w="0" w:type="auto"/>
-          </w:tcPr>
-          <w:p>
-            <w:pPr>
-              <w:rPr>
+                <w:rFonts w:ascii="Times New Roman" w:hAnsi="Times New Roman" w:cs="Times New Roman"/>
+                <w:sz w:val="24"/>
+                <w:szCs w:val="24"/>
+              </w:rPr>
+            </w:pPr>
+          </w:p>
+        </w:tc>
+        <w:tc>
+          <w:tcPr>
+            <w:tcW w:w="0" w:type="auto"/>
+          </w:tcPr>
+          <w:p>
+            <w:pPr>
+              <w:rPr>
+                <w:rFonts w:ascii="Times New Roman" w:hAnsi="Times New Roman" w:cs="Times New Roman"/>
+                <w:sz w:val="24"/>
+                <w:szCs w:val="24"/>
+              </w:rPr>
+            </w:pPr>
+          </w:p>
+        </w:tc>
+        <w:tc>
+          <w:tcPr>
+            <w:tcW w:w="0" w:type="auto"/>
+            <w:shd w:val="clear" w:color="auto" w:fill="FF0000"/>
+          </w:tcPr>
+          <w:p>
+            <w:pPr>
+              <w:rPr>
+                <w:rFonts w:ascii="Times New Roman" w:hAnsi="Times New Roman" w:cs="Times New Roman"/>
+                <w:sz w:val="24"/>
+                <w:szCs w:val="24"/>
+              </w:rPr>
+            </w:pPr>
+          </w:p>
+        </w:tc>
+        <w:tc>
+          <w:tcPr>
+            <w:tcW w:w="0" w:type="auto"/>
+          </w:tcPr>
+          <w:p>
+            <w:pPr>
+              <w:rPr>
+                <w:rFonts w:ascii="Times New Roman" w:hAnsi="Times New Roman" w:cs="Times New Roman"/>
                 <w:sz w:val="24"/>
                 <w:szCs w:val="24"/>
               </w:rPr>
@@ -2756,59 +2828,67 @@
           <w:p>
             <w:pPr>
               <w:rPr>
-                <w:sz w:val="24"/>
-                <w:szCs w:val="24"/>
-              </w:rPr>
-            </w:pPr>
-          </w:p>
-        </w:tc>
-        <w:tc>
-          <w:tcPr>
-            <w:tcW w:w="0" w:type="auto"/>
-          </w:tcPr>
-          <w:p>
-            <w:pPr>
-              <w:rPr>
-                <w:sz w:val="24"/>
-                <w:szCs w:val="24"/>
-              </w:rPr>
-            </w:pPr>
-          </w:p>
-        </w:tc>
-        <w:tc>
-          <w:tcPr>
-            <w:tcW w:w="0" w:type="auto"/>
-          </w:tcPr>
-          <w:p>
-            <w:pPr>
-              <w:rPr>
-                <w:sz w:val="24"/>
-                <w:szCs w:val="24"/>
-              </w:rPr>
-            </w:pPr>
-          </w:p>
-        </w:tc>
-        <w:tc>
-          <w:tcPr>
-            <w:tcW w:w="0" w:type="auto"/>
-          </w:tcPr>
-          <w:p>
-            <w:pPr>
-              <w:rPr>
-                <w:sz w:val="24"/>
-                <w:szCs w:val="24"/>
-              </w:rPr>
-            </w:pPr>
-          </w:p>
-        </w:tc>
-        <w:tc>
-          <w:tcPr>
-            <w:tcW w:w="0" w:type="auto"/>
-            <w:shd w:val="clear" w:color="auto" w:fill="C00000"/>
-          </w:tcPr>
-          <w:p>
-            <w:pPr>
-              <w:rPr>
+                <w:rFonts w:ascii="Times New Roman" w:hAnsi="Times New Roman" w:cs="Times New Roman"/>
+                <w:sz w:val="24"/>
+                <w:szCs w:val="24"/>
+              </w:rPr>
+            </w:pPr>
+          </w:p>
+        </w:tc>
+        <w:tc>
+          <w:tcPr>
+            <w:tcW w:w="0" w:type="auto"/>
+            <w:shd w:val="clear" w:color="auto" w:fill="FFFFFF" w:themeFill="background1"/>
+          </w:tcPr>
+          <w:p>
+            <w:pPr>
+              <w:rPr>
+                <w:rFonts w:ascii="Times New Roman" w:hAnsi="Times New Roman" w:cs="Times New Roman"/>
+                <w:sz w:val="24"/>
+                <w:szCs w:val="24"/>
+              </w:rPr>
+            </w:pPr>
+          </w:p>
+        </w:tc>
+        <w:tc>
+          <w:tcPr>
+            <w:tcW w:w="0" w:type="auto"/>
+            <w:shd w:val="clear" w:color="auto" w:fill="FFFFFF" w:themeFill="background1"/>
+          </w:tcPr>
+          <w:p>
+            <w:pPr>
+              <w:rPr>
+                <w:rFonts w:ascii="Times New Roman" w:hAnsi="Times New Roman" w:cs="Times New Roman"/>
+                <w:sz w:val="24"/>
+                <w:szCs w:val="24"/>
+              </w:rPr>
+            </w:pPr>
+          </w:p>
+        </w:tc>
+        <w:tc>
+          <w:tcPr>
+            <w:tcW w:w="0" w:type="auto"/>
+            <w:shd w:val="clear" w:color="auto" w:fill="FFFFFF" w:themeFill="background1"/>
+          </w:tcPr>
+          <w:p>
+            <w:pPr>
+              <w:rPr>
+                <w:rFonts w:ascii="Times New Roman" w:hAnsi="Times New Roman" w:cs="Times New Roman"/>
+                <w:sz w:val="24"/>
+                <w:szCs w:val="24"/>
+              </w:rPr>
+            </w:pPr>
+          </w:p>
+        </w:tc>
+        <w:tc>
+          <w:tcPr>
+            <w:tcW w:w="0" w:type="auto"/>
+            <w:shd w:val="clear" w:color="auto" w:fill="FF0000"/>
+          </w:tcPr>
+          <w:p>
+            <w:pPr>
+              <w:rPr>
+                <w:rFonts w:ascii="Times New Roman" w:hAnsi="Times New Roman" w:cs="Times New Roman"/>
                 <w:sz w:val="24"/>
                 <w:szCs w:val="24"/>
               </w:rPr>
@@ -2824,59 +2904,67 @@
           <w:p>
             <w:pPr>
               <w:rPr>
-                <w:sz w:val="24"/>
-                <w:szCs w:val="24"/>
-              </w:rPr>
-            </w:pPr>
-          </w:p>
-        </w:tc>
-        <w:tc>
-          <w:tcPr>
-            <w:tcW w:w="0" w:type="auto"/>
-            <w:shd w:val="clear" w:color="auto" w:fill="C00000"/>
-          </w:tcPr>
-          <w:p>
-            <w:pPr>
-              <w:rPr>
-                <w:sz w:val="24"/>
-                <w:szCs w:val="24"/>
-              </w:rPr>
-            </w:pPr>
-          </w:p>
-        </w:tc>
-        <w:tc>
-          <w:tcPr>
-            <w:tcW w:w="0" w:type="auto"/>
-          </w:tcPr>
-          <w:p>
-            <w:pPr>
-              <w:rPr>
-                <w:sz w:val="24"/>
-                <w:szCs w:val="24"/>
-              </w:rPr>
-            </w:pPr>
-          </w:p>
-        </w:tc>
-        <w:tc>
-          <w:tcPr>
-            <w:tcW w:w="0" w:type="auto"/>
-          </w:tcPr>
-          <w:p>
-            <w:pPr>
-              <w:rPr>
-                <w:sz w:val="24"/>
-                <w:szCs w:val="24"/>
-              </w:rPr>
-            </w:pPr>
-          </w:p>
-        </w:tc>
-        <w:tc>
-          <w:tcPr>
-            <w:tcW w:w="0" w:type="auto"/>
-          </w:tcPr>
-          <w:p>
-            <w:pPr>
-              <w:rPr>
+                <w:rFonts w:ascii="Times New Roman" w:hAnsi="Times New Roman" w:cs="Times New Roman"/>
+                <w:sz w:val="24"/>
+                <w:szCs w:val="24"/>
+              </w:rPr>
+            </w:pPr>
+          </w:p>
+        </w:tc>
+        <w:tc>
+          <w:tcPr>
+            <w:tcW w:w="0" w:type="auto"/>
+            <w:shd w:val="clear" w:color="auto" w:fill="auto"/>
+          </w:tcPr>
+          <w:p>
+            <w:pPr>
+              <w:rPr>
+                <w:rFonts w:ascii="Times New Roman" w:hAnsi="Times New Roman" w:cs="Times New Roman"/>
+                <w:sz w:val="24"/>
+                <w:szCs w:val="24"/>
+              </w:rPr>
+            </w:pPr>
+          </w:p>
+        </w:tc>
+        <w:tc>
+          <w:tcPr>
+            <w:tcW w:w="0" w:type="auto"/>
+            <w:shd w:val="clear" w:color="auto" w:fill="FF0000"/>
+          </w:tcPr>
+          <w:p>
+            <w:pPr>
+              <w:rPr>
+                <w:rFonts w:ascii="Times New Roman" w:hAnsi="Times New Roman" w:cs="Times New Roman"/>
+                <w:sz w:val="24"/>
+                <w:szCs w:val="24"/>
+              </w:rPr>
+            </w:pPr>
+          </w:p>
+        </w:tc>
+        <w:tc>
+          <w:tcPr>
+            <w:tcW w:w="0" w:type="auto"/>
+            <w:shd w:val="clear" w:color="auto" w:fill="auto"/>
+          </w:tcPr>
+          <w:p>
+            <w:pPr>
+              <w:rPr>
+                <w:rFonts w:ascii="Times New Roman" w:hAnsi="Times New Roman" w:cs="Times New Roman"/>
+                <w:sz w:val="24"/>
+                <w:szCs w:val="24"/>
+              </w:rPr>
+            </w:pPr>
+          </w:p>
+        </w:tc>
+        <w:tc>
+          <w:tcPr>
+            <w:tcW w:w="0" w:type="auto"/>
+            <w:shd w:val="clear" w:color="auto" w:fill="auto"/>
+          </w:tcPr>
+          <w:p>
+            <w:pPr>
+              <w:rPr>
+                <w:rFonts w:ascii="Times New Roman" w:hAnsi="Times New Roman" w:cs="Times New Roman"/>
                 <w:sz w:val="24"/>
                 <w:szCs w:val="24"/>
               </w:rPr>
@@ -2892,59 +2980,64 @@
           <w:p>
             <w:pPr>
               <w:rPr>
-                <w:sz w:val="24"/>
-                <w:szCs w:val="24"/>
-              </w:rPr>
-            </w:pPr>
-          </w:p>
-        </w:tc>
-        <w:tc>
-          <w:tcPr>
-            <w:tcW w:w="0" w:type="auto"/>
-          </w:tcPr>
-          <w:p>
-            <w:pPr>
-              <w:rPr>
-                <w:sz w:val="24"/>
-                <w:szCs w:val="24"/>
-              </w:rPr>
-            </w:pPr>
-          </w:p>
-        </w:tc>
-        <w:tc>
-          <w:tcPr>
-            <w:tcW w:w="0" w:type="auto"/>
-            <w:shd w:val="clear" w:color="auto" w:fill="C00000"/>
-          </w:tcPr>
-          <w:p>
-            <w:pPr>
-              <w:rPr>
-                <w:sz w:val="24"/>
-                <w:szCs w:val="24"/>
-              </w:rPr>
-            </w:pPr>
-          </w:p>
-        </w:tc>
-        <w:tc>
-          <w:tcPr>
-            <w:tcW w:w="0" w:type="auto"/>
-          </w:tcPr>
-          <w:p>
-            <w:pPr>
-              <w:rPr>
-                <w:sz w:val="24"/>
-                <w:szCs w:val="24"/>
-              </w:rPr>
-            </w:pPr>
-          </w:p>
-        </w:tc>
-        <w:tc>
-          <w:tcPr>
-            <w:tcW w:w="0" w:type="auto"/>
-          </w:tcPr>
-          <w:p>
-            <w:pPr>
-              <w:rPr>
+                <w:rFonts w:ascii="Times New Roman" w:hAnsi="Times New Roman" w:cs="Times New Roman"/>
+                <w:sz w:val="24"/>
+                <w:szCs w:val="24"/>
+              </w:rPr>
+            </w:pPr>
+          </w:p>
+        </w:tc>
+        <w:tc>
+          <w:tcPr>
+            <w:tcW w:w="0" w:type="auto"/>
+          </w:tcPr>
+          <w:p>
+            <w:pPr>
+              <w:rPr>
+                <w:rFonts w:ascii="Times New Roman" w:hAnsi="Times New Roman" w:cs="Times New Roman"/>
+                <w:sz w:val="24"/>
+                <w:szCs w:val="24"/>
+              </w:rPr>
+            </w:pPr>
+          </w:p>
+        </w:tc>
+        <w:tc>
+          <w:tcPr>
+            <w:tcW w:w="0" w:type="auto"/>
+            <w:shd w:val="clear" w:color="auto" w:fill="FF0000"/>
+          </w:tcPr>
+          <w:p>
+            <w:pPr>
+              <w:rPr>
+                <w:rFonts w:ascii="Times New Roman" w:hAnsi="Times New Roman" w:cs="Times New Roman"/>
+                <w:sz w:val="24"/>
+                <w:szCs w:val="24"/>
+              </w:rPr>
+            </w:pPr>
+          </w:p>
+        </w:tc>
+        <w:tc>
+          <w:tcPr>
+            <w:tcW w:w="0" w:type="auto"/>
+          </w:tcPr>
+          <w:p>
+            <w:pPr>
+              <w:rPr>
+                <w:rFonts w:ascii="Times New Roman" w:hAnsi="Times New Roman" w:cs="Times New Roman"/>
+                <w:sz w:val="24"/>
+                <w:szCs w:val="24"/>
+              </w:rPr>
+            </w:pPr>
+          </w:p>
+        </w:tc>
+        <w:tc>
+          <w:tcPr>
+            <w:tcW w:w="0" w:type="auto"/>
+          </w:tcPr>
+          <w:p>
+            <w:pPr>
+              <w:rPr>
+                <w:rFonts w:ascii="Times New Roman" w:hAnsi="Times New Roman" w:cs="Times New Roman"/>
                 <w:sz w:val="24"/>
                 <w:szCs w:val="24"/>
               </w:rPr>
@@ -2963,46 +3056,50 @@
           <w:p>
             <w:pPr>
               <w:rPr>
-                <w:sz w:val="24"/>
-                <w:szCs w:val="24"/>
-              </w:rPr>
-            </w:pPr>
-          </w:p>
-        </w:tc>
-        <w:tc>
-          <w:tcPr>
-            <w:tcW w:w="0" w:type="auto"/>
-          </w:tcPr>
-          <w:p>
-            <w:pPr>
-              <w:rPr>
-                <w:sz w:val="24"/>
-                <w:szCs w:val="24"/>
-              </w:rPr>
-            </w:pPr>
-          </w:p>
-        </w:tc>
-        <w:tc>
-          <w:tcPr>
-            <w:tcW w:w="0" w:type="auto"/>
-          </w:tcPr>
-          <w:p>
-            <w:pPr>
-              <w:rPr>
-                <w:sz w:val="24"/>
-                <w:szCs w:val="24"/>
-              </w:rPr>
-            </w:pPr>
-          </w:p>
-        </w:tc>
-        <w:tc>
-          <w:tcPr>
-            <w:tcW w:w="0" w:type="auto"/>
-            <w:shd w:val="clear" w:color="auto" w:fill="C00000"/>
-          </w:tcPr>
-          <w:p>
-            <w:pPr>
-              <w:rPr>
+                <w:rFonts w:ascii="Times New Roman" w:hAnsi="Times New Roman" w:cs="Times New Roman"/>
+                <w:sz w:val="24"/>
+                <w:szCs w:val="24"/>
+              </w:rPr>
+            </w:pPr>
+          </w:p>
+        </w:tc>
+        <w:tc>
+          <w:tcPr>
+            <w:tcW w:w="0" w:type="auto"/>
+          </w:tcPr>
+          <w:p>
+            <w:pPr>
+              <w:rPr>
+                <w:rFonts w:ascii="Times New Roman" w:hAnsi="Times New Roman" w:cs="Times New Roman"/>
+                <w:sz w:val="24"/>
+                <w:szCs w:val="24"/>
+              </w:rPr>
+            </w:pPr>
+          </w:p>
+        </w:tc>
+        <w:tc>
+          <w:tcPr>
+            <w:tcW w:w="0" w:type="auto"/>
+          </w:tcPr>
+          <w:p>
+            <w:pPr>
+              <w:rPr>
+                <w:rFonts w:ascii="Times New Roman" w:hAnsi="Times New Roman" w:cs="Times New Roman"/>
+                <w:sz w:val="24"/>
+                <w:szCs w:val="24"/>
+              </w:rPr>
+            </w:pPr>
+          </w:p>
+        </w:tc>
+        <w:tc>
+          <w:tcPr>
+            <w:tcW w:w="0" w:type="auto"/>
+            <w:shd w:val="clear" w:color="auto" w:fill="FF0000"/>
+          </w:tcPr>
+          <w:p>
+            <w:pPr>
+              <w:rPr>
+                <w:rFonts w:ascii="Times New Roman" w:hAnsi="Times New Roman" w:cs="Times New Roman"/>
                 <w:sz w:val="24"/>
                 <w:szCs w:val="24"/>
               </w:rPr>
@@ -3018,59 +3115,67 @@
           <w:p>
             <w:pPr>
               <w:rPr>
-                <w:sz w:val="24"/>
-                <w:szCs w:val="24"/>
-              </w:rPr>
-            </w:pPr>
-          </w:p>
-        </w:tc>
-        <w:tc>
-          <w:tcPr>
-            <w:tcW w:w="0" w:type="auto"/>
-            <w:shd w:val="clear" w:color="auto" w:fill="C00000"/>
-          </w:tcPr>
-          <w:p>
-            <w:pPr>
-              <w:rPr>
-                <w:sz w:val="24"/>
-                <w:szCs w:val="24"/>
-              </w:rPr>
-            </w:pPr>
-          </w:p>
-        </w:tc>
-        <w:tc>
-          <w:tcPr>
-            <w:tcW w:w="0" w:type="auto"/>
-          </w:tcPr>
-          <w:p>
-            <w:pPr>
-              <w:rPr>
-                <w:sz w:val="24"/>
-                <w:szCs w:val="24"/>
-              </w:rPr>
-            </w:pPr>
-          </w:p>
-        </w:tc>
-        <w:tc>
-          <w:tcPr>
-            <w:tcW w:w="0" w:type="auto"/>
-          </w:tcPr>
-          <w:p>
-            <w:pPr>
-              <w:rPr>
-                <w:sz w:val="24"/>
-                <w:szCs w:val="24"/>
-              </w:rPr>
-            </w:pPr>
-          </w:p>
-        </w:tc>
-        <w:tc>
-          <w:tcPr>
-            <w:tcW w:w="0" w:type="auto"/>
-          </w:tcPr>
-          <w:p>
-            <w:pPr>
-              <w:rPr>
+                <w:rFonts w:ascii="Times New Roman" w:hAnsi="Times New Roman" w:cs="Times New Roman"/>
+                <w:sz w:val="24"/>
+                <w:szCs w:val="24"/>
+              </w:rPr>
+            </w:pPr>
+          </w:p>
+        </w:tc>
+        <w:tc>
+          <w:tcPr>
+            <w:tcW w:w="0" w:type="auto"/>
+            <w:shd w:val="clear" w:color="auto" w:fill="FF0000"/>
+          </w:tcPr>
+          <w:p>
+            <w:pPr>
+              <w:rPr>
+                <w:rFonts w:ascii="Times New Roman" w:hAnsi="Times New Roman" w:cs="Times New Roman"/>
+                <w:sz w:val="24"/>
+                <w:szCs w:val="24"/>
+              </w:rPr>
+            </w:pPr>
+          </w:p>
+        </w:tc>
+        <w:tc>
+          <w:tcPr>
+            <w:tcW w:w="0" w:type="auto"/>
+            <w:shd w:val="clear" w:color="auto" w:fill="FFFFFF" w:themeFill="background1"/>
+          </w:tcPr>
+          <w:p>
+            <w:pPr>
+              <w:rPr>
+                <w:rFonts w:ascii="Times New Roman" w:hAnsi="Times New Roman" w:cs="Times New Roman"/>
+                <w:sz w:val="24"/>
+                <w:szCs w:val="24"/>
+              </w:rPr>
+            </w:pPr>
+          </w:p>
+        </w:tc>
+        <w:tc>
+          <w:tcPr>
+            <w:tcW w:w="0" w:type="auto"/>
+            <w:shd w:val="clear" w:color="auto" w:fill="FFFFFF" w:themeFill="background1"/>
+          </w:tcPr>
+          <w:p>
+            <w:pPr>
+              <w:rPr>
+                <w:rFonts w:ascii="Times New Roman" w:hAnsi="Times New Roman" w:cs="Times New Roman"/>
+                <w:sz w:val="24"/>
+                <w:szCs w:val="24"/>
+              </w:rPr>
+            </w:pPr>
+          </w:p>
+        </w:tc>
+        <w:tc>
+          <w:tcPr>
+            <w:tcW w:w="0" w:type="auto"/>
+            <w:shd w:val="clear" w:color="auto" w:fill="FFFFFF" w:themeFill="background1"/>
+          </w:tcPr>
+          <w:p>
+            <w:pPr>
+              <w:rPr>
+                <w:rFonts w:ascii="Times New Roman" w:hAnsi="Times New Roman" w:cs="Times New Roman"/>
                 <w:sz w:val="24"/>
                 <w:szCs w:val="24"/>
               </w:rPr>
@@ -3086,59 +3191,67 @@
           <w:p>
             <w:pPr>
               <w:rPr>
-                <w:sz w:val="24"/>
-                <w:szCs w:val="24"/>
-              </w:rPr>
-            </w:pPr>
-          </w:p>
-        </w:tc>
-        <w:tc>
-          <w:tcPr>
-            <w:tcW w:w="0" w:type="auto"/>
-          </w:tcPr>
-          <w:p>
-            <w:pPr>
-              <w:rPr>
-                <w:sz w:val="24"/>
-                <w:szCs w:val="24"/>
-              </w:rPr>
-            </w:pPr>
-          </w:p>
-        </w:tc>
-        <w:tc>
-          <w:tcPr>
-            <w:tcW w:w="0" w:type="auto"/>
-            <w:shd w:val="clear" w:color="auto" w:fill="C00000"/>
-          </w:tcPr>
-          <w:p>
-            <w:pPr>
-              <w:rPr>
-                <w:sz w:val="24"/>
-                <w:szCs w:val="24"/>
-              </w:rPr>
-            </w:pPr>
-          </w:p>
-        </w:tc>
-        <w:tc>
-          <w:tcPr>
-            <w:tcW w:w="0" w:type="auto"/>
-          </w:tcPr>
-          <w:p>
-            <w:pPr>
-              <w:rPr>
-                <w:sz w:val="24"/>
-                <w:szCs w:val="24"/>
-              </w:rPr>
-            </w:pPr>
-          </w:p>
-        </w:tc>
-        <w:tc>
-          <w:tcPr>
-            <w:tcW w:w="0" w:type="auto"/>
-          </w:tcPr>
-          <w:p>
-            <w:pPr>
-              <w:rPr>
+                <w:rFonts w:ascii="Times New Roman" w:hAnsi="Times New Roman" w:cs="Times New Roman"/>
+                <w:sz w:val="24"/>
+                <w:szCs w:val="24"/>
+              </w:rPr>
+            </w:pPr>
+          </w:p>
+        </w:tc>
+        <w:tc>
+          <w:tcPr>
+            <w:tcW w:w="0" w:type="auto"/>
+            <w:shd w:val="clear" w:color="auto" w:fill="auto"/>
+          </w:tcPr>
+          <w:p>
+            <w:pPr>
+              <w:rPr>
+                <w:rFonts w:ascii="Times New Roman" w:hAnsi="Times New Roman" w:cs="Times New Roman"/>
+                <w:sz w:val="24"/>
+                <w:szCs w:val="24"/>
+              </w:rPr>
+            </w:pPr>
+          </w:p>
+        </w:tc>
+        <w:tc>
+          <w:tcPr>
+            <w:tcW w:w="0" w:type="auto"/>
+            <w:shd w:val="clear" w:color="auto" w:fill="auto"/>
+          </w:tcPr>
+          <w:p>
+            <w:pPr>
+              <w:rPr>
+                <w:rFonts w:ascii="Times New Roman" w:hAnsi="Times New Roman" w:cs="Times New Roman"/>
+                <w:sz w:val="24"/>
+                <w:szCs w:val="24"/>
+              </w:rPr>
+            </w:pPr>
+          </w:p>
+        </w:tc>
+        <w:tc>
+          <w:tcPr>
+            <w:tcW w:w="0" w:type="auto"/>
+            <w:shd w:val="clear" w:color="auto" w:fill="FF0000"/>
+          </w:tcPr>
+          <w:p>
+            <w:pPr>
+              <w:rPr>
+                <w:rFonts w:ascii="Times New Roman" w:hAnsi="Times New Roman" w:cs="Times New Roman"/>
+                <w:sz w:val="24"/>
+                <w:szCs w:val="24"/>
+              </w:rPr>
+            </w:pPr>
+          </w:p>
+        </w:tc>
+        <w:tc>
+          <w:tcPr>
+            <w:tcW w:w="0" w:type="auto"/>
+            <w:shd w:val="clear" w:color="auto" w:fill="auto"/>
+          </w:tcPr>
+          <w:p>
+            <w:pPr>
+              <w:rPr>
+                <w:rFonts w:ascii="Times New Roman" w:hAnsi="Times New Roman" w:cs="Times New Roman"/>
                 <w:sz w:val="24"/>
                 <w:szCs w:val="24"/>
               </w:rPr>
@@ -3154,59 +3267,64 @@
           <w:p>
             <w:pPr>
               <w:rPr>
-                <w:sz w:val="24"/>
-                <w:szCs w:val="24"/>
-              </w:rPr>
-            </w:pPr>
-          </w:p>
-        </w:tc>
-        <w:tc>
-          <w:tcPr>
-            <w:tcW w:w="0" w:type="auto"/>
-            <w:shd w:val="clear" w:color="auto" w:fill="C00000"/>
-          </w:tcPr>
-          <w:p>
-            <w:pPr>
-              <w:rPr>
-                <w:sz w:val="24"/>
-                <w:szCs w:val="24"/>
-              </w:rPr>
-            </w:pPr>
-          </w:p>
-        </w:tc>
-        <w:tc>
-          <w:tcPr>
-            <w:tcW w:w="0" w:type="auto"/>
-          </w:tcPr>
-          <w:p>
-            <w:pPr>
-              <w:rPr>
-                <w:sz w:val="24"/>
-                <w:szCs w:val="24"/>
-              </w:rPr>
-            </w:pPr>
-          </w:p>
-        </w:tc>
-        <w:tc>
-          <w:tcPr>
-            <w:tcW w:w="0" w:type="auto"/>
-          </w:tcPr>
-          <w:p>
-            <w:pPr>
-              <w:rPr>
-                <w:sz w:val="24"/>
-                <w:szCs w:val="24"/>
-              </w:rPr>
-            </w:pPr>
-          </w:p>
-        </w:tc>
-        <w:tc>
-          <w:tcPr>
-            <w:tcW w:w="0" w:type="auto"/>
-          </w:tcPr>
-          <w:p>
-            <w:pPr>
-              <w:rPr>
+                <w:rFonts w:ascii="Times New Roman" w:hAnsi="Times New Roman" w:cs="Times New Roman"/>
+                <w:sz w:val="24"/>
+                <w:szCs w:val="24"/>
+              </w:rPr>
+            </w:pPr>
+          </w:p>
+        </w:tc>
+        <w:tc>
+          <w:tcPr>
+            <w:tcW w:w="0" w:type="auto"/>
+            <w:shd w:val="clear" w:color="auto" w:fill="FF0000"/>
+          </w:tcPr>
+          <w:p>
+            <w:pPr>
+              <w:rPr>
+                <w:rFonts w:ascii="Times New Roman" w:hAnsi="Times New Roman" w:cs="Times New Roman"/>
+                <w:sz w:val="24"/>
+                <w:szCs w:val="24"/>
+              </w:rPr>
+            </w:pPr>
+          </w:p>
+        </w:tc>
+        <w:tc>
+          <w:tcPr>
+            <w:tcW w:w="0" w:type="auto"/>
+          </w:tcPr>
+          <w:p>
+            <w:pPr>
+              <w:rPr>
+                <w:rFonts w:ascii="Times New Roman" w:hAnsi="Times New Roman" w:cs="Times New Roman"/>
+                <w:sz w:val="24"/>
+                <w:szCs w:val="24"/>
+              </w:rPr>
+            </w:pPr>
+          </w:p>
+        </w:tc>
+        <w:tc>
+          <w:tcPr>
+            <w:tcW w:w="0" w:type="auto"/>
+          </w:tcPr>
+          <w:p>
+            <w:pPr>
+              <w:rPr>
+                <w:rFonts w:ascii="Times New Roman" w:hAnsi="Times New Roman" w:cs="Times New Roman"/>
+                <w:sz w:val="24"/>
+                <w:szCs w:val="24"/>
+              </w:rPr>
+            </w:pPr>
+          </w:p>
+        </w:tc>
+        <w:tc>
+          <w:tcPr>
+            <w:tcW w:w="0" w:type="auto"/>
+          </w:tcPr>
+          <w:p>
+            <w:pPr>
+              <w:rPr>
+                <w:rFonts w:ascii="Times New Roman" w:hAnsi="Times New Roman" w:cs="Times New Roman"/>
                 <w:sz w:val="24"/>
                 <w:szCs w:val="24"/>
               </w:rPr>

</xml_diff>